<commit_message>
Improved Repetition error reporting.
</commit_message>
<xml_diff>
--- a/tests/org.obeonetwork.m2doc.tests/resources/repetition/missingExpression/missingExpression-expected-generation.docx
+++ b/tests/org.obeonetwork.m2doc.tests/resources/repetition/missingExpression/missingExpression-expected-generation.docx
@@ -36,14 +36,14 @@
           <w:b w:val="true"/>
           <w:color w:val="FF0000"/>
         </w:rPr>
-        <w:t>Syntax error in AQL expression: Malformed tag m:for : no query expression specified. v |</w:t>
+        <w:t>Invalid for statement: Malformed tag m:for : no query expression specified. v |</w:t>
       </w:r>
       <w:r>
         <w:rPr>
           <w:b w:val="true"/>
           <w:color w:val="FF0000"/>
         </w:rPr>
-        <w:t>Syntax error in AQL expression: Expression "" is invalid: null or empty string.</w:t>
+        <w:t>Invalid for statement: Expression "" is invalid: null or empty string.</w:t>
       </w:r>
     </w:p>
     <w:p>

</xml_diff>